<commit_message>
Added the frontend syllabus.
</commit_message>
<xml_diff>
--- a/giane_swizz/materials/maths/1sequences_and_series/activity_sequences_and_series.docx
+++ b/giane_swizz/materials/maths/1sequences_and_series/activity_sequences_and_series.docx
@@ -84,42 +84,7 @@
           <w:rFonts w:ascii="Aptos" w:hAnsi="Aptos" w:cs="Aptos Serif"/>
           <w:szCs w:val="22"/>
         </w:rPr>
-        <w:t>2. 15</w:t>
-      </w:r>
-      <w:r>
-        <w:rPr>
-          <w:rFonts w:ascii="Aptos" w:hAnsi="Aptos" w:cs="Aptos Serif"/>
-          <w:szCs w:val="22"/>
-        </w:rPr>
-        <w:t xml:space="preserve"> -</w:t>
-      </w:r>
-      <w:r>
-        <w:rPr>
-          <w:rFonts w:ascii="Aptos" w:hAnsi="Aptos" w:cs="Aptos Serif"/>
-          <w:szCs w:val="22"/>
-        </w:rPr>
-        <w:t xml:space="preserve"> </w:t>
-      </w:r>
-      <w:r>
-        <w:rPr>
-          <w:rFonts w:ascii="Aptos" w:hAnsi="Aptos" w:cs="Aptos Serif"/>
-          <w:szCs w:val="22"/>
-        </w:rPr>
-        <w:t>(-</w:t>
-      </w:r>
-      <w:r>
-        <w:rPr>
-          <w:rFonts w:ascii="Aptos" w:hAnsi="Aptos" w:cs="Aptos Serif"/>
-          <w:szCs w:val="22"/>
-        </w:rPr>
-        <w:t>9</w:t>
-      </w:r>
-      <w:r>
-        <w:rPr>
-          <w:rFonts w:ascii="Aptos" w:hAnsi="Aptos" w:cs="Aptos Serif"/>
-          <w:szCs w:val="22"/>
-        </w:rPr>
-        <w:t>)</w:t>
+        <w:t>2. 15 - (-9)</w:t>
       </w:r>
     </w:p>
     <w:p>
@@ -153,35 +118,7 @@
           <w:rFonts w:ascii="Aptos" w:hAnsi="Aptos" w:cs="Aptos Serif"/>
           <w:szCs w:val="22"/>
         </w:rPr>
-        <w:t xml:space="preserve">4. </w:t>
-      </w:r>
-      <w:r>
-        <w:rPr>
-          <w:rFonts w:ascii="Aptos" w:hAnsi="Aptos" w:cs="Aptos Serif"/>
-          <w:szCs w:val="22"/>
-        </w:rPr>
-        <w:t xml:space="preserve">- </w:t>
-      </w:r>
-      <w:r>
-        <w:rPr>
-          <w:rFonts w:ascii="Aptos" w:hAnsi="Aptos" w:cs="Aptos Serif"/>
-          <w:szCs w:val="22"/>
-        </w:rPr>
-        <w:t xml:space="preserve">25 </w:t>
-      </w:r>
-      <w:r>
-        <w:rPr>
-          <w:rFonts w:ascii="Aptos" w:hAnsi="Aptos" w:cs="Aptos Serif"/>
-          <w:szCs w:val="22"/>
-        </w:rPr>
-        <w:t>-</w:t>
-      </w:r>
-      <w:r>
-        <w:rPr>
-          <w:rFonts w:ascii="Aptos" w:hAnsi="Aptos" w:cs="Aptos Serif"/>
-          <w:szCs w:val="22"/>
-        </w:rPr>
-        <w:t xml:space="preserve"> (-15)</w:t>
+        <w:t>4. - 25 - (-15)</w:t>
       </w:r>
     </w:p>
     <w:p>
@@ -327,16 +264,7 @@
           <w:bCs/>
           <w:szCs w:val="22"/>
         </w:rPr>
-        <w:t>Sequence or Series</w:t>
-      </w:r>
-      <w:r>
-        <w:rPr>
-          <w:rFonts w:ascii="Aptos" w:hAnsi="Aptos" w:cs="Aptos Serif"/>
-          <w:b/>
-          <w:bCs/>
-          <w:szCs w:val="22"/>
-        </w:rPr>
-        <w:t>:</w:t>
+        <w:t>Sequence or Series:</w:t>
       </w:r>
     </w:p>
     <w:p>
@@ -768,16 +696,7 @@
           <w:szCs w:val="22"/>
         </w:rPr>
         <w:lastRenderedPageBreak/>
-        <w:t>Arithmetic Sequence</w:t>
-      </w:r>
-      <w:r>
-        <w:rPr>
-          <w:rFonts w:ascii="Aptos" w:hAnsi="Aptos" w:cs="Aptos Serif"/>
-          <w:b/>
-          <w:bCs/>
-          <w:szCs w:val="22"/>
-        </w:rPr>
-        <w:t>:</w:t>
+        <w:t>Arithmetic Sequence:</w:t>
       </w:r>
     </w:p>
     <w:p>
@@ -1192,15 +1111,7 @@
           <w:szCs w:val="22"/>
           <w:lang w:val="de-DE"/>
         </w:rPr>
-        <w:t xml:space="preserve"> </w:t>
-      </w:r>
-      <w:r>
-        <w:rPr>
-          <w:rFonts w:ascii="Aptos" w:hAnsi="Aptos" w:cs="Aptos Serif"/>
-          <w:szCs w:val="22"/>
-          <w:lang w:val="de-DE"/>
-        </w:rPr>
-        <w:t>= 3n - 1</w:t>
+        <w:t xml:space="preserve"> = 3n - 1</w:t>
       </w:r>
     </w:p>
     <w:p>
@@ -1236,15 +1147,7 @@
           <w:szCs w:val="22"/>
           <w:lang w:val="de-DE"/>
         </w:rPr>
-        <w:t xml:space="preserve"> </w:t>
-      </w:r>
-      <w:r>
-        <w:rPr>
-          <w:rFonts w:ascii="Aptos" w:hAnsi="Aptos" w:cs="Aptos Serif"/>
-          <w:szCs w:val="22"/>
-          <w:lang w:val="de-DE"/>
-        </w:rPr>
-        <w:t>= 4n</w:t>
+        <w:t xml:space="preserve"> = 4n</w:t>
       </w:r>
     </w:p>
     <w:p>
@@ -1536,16 +1439,7 @@
           <w:szCs w:val="22"/>
         </w:rPr>
         <w:lastRenderedPageBreak/>
-        <w:t>Geometric</w:t>
-      </w:r>
-      <w:r>
-        <w:rPr>
-          <w:rFonts w:ascii="Aptos" w:hAnsi="Aptos" w:cs="Aptos Serif"/>
-          <w:b/>
-          <w:bCs/>
-          <w:szCs w:val="22"/>
-        </w:rPr>
-        <w:t xml:space="preserve"> Sequence:</w:t>
+        <w:t>Geometric Sequence:</w:t>
       </w:r>
     </w:p>
     <w:p>
@@ -1736,35 +1630,7 @@
           <w:rFonts w:ascii="Aptos" w:hAnsi="Aptos" w:cs="Aptos Serif"/>
           <w:szCs w:val="22"/>
         </w:rPr>
-        <w:t xml:space="preserve">Identify the common </w:t>
-      </w:r>
-      <w:r>
-        <w:rPr>
-          <w:rFonts w:ascii="Aptos" w:hAnsi="Aptos" w:cs="Aptos Serif"/>
-          <w:szCs w:val="22"/>
-        </w:rPr>
-        <w:t>ratio</w:t>
-      </w:r>
-      <w:r>
-        <w:rPr>
-          <w:rFonts w:ascii="Aptos" w:hAnsi="Aptos" w:cs="Aptos Serif"/>
-          <w:szCs w:val="22"/>
-        </w:rPr>
-        <w:t xml:space="preserve"> for the following </w:t>
-      </w:r>
-      <w:r>
-        <w:rPr>
-          <w:rFonts w:ascii="Aptos" w:hAnsi="Aptos" w:cs="Aptos Serif"/>
-          <w:szCs w:val="22"/>
-        </w:rPr>
-        <w:t>geometric</w:t>
-      </w:r>
-      <w:r>
-        <w:rPr>
-          <w:rFonts w:ascii="Aptos" w:hAnsi="Aptos" w:cs="Aptos Serif"/>
-          <w:szCs w:val="22"/>
-        </w:rPr>
-        <w:t xml:space="preserve"> sequences.</w:t>
+        <w:t>Identify the common ratio for the following geometric sequences.</w:t>
       </w:r>
     </w:p>
     <w:p>
@@ -2317,14 +2183,7 @@
           <w:rFonts w:ascii="Aptos" w:hAnsi="Aptos" w:cs="Aptos Serif"/>
           <w:szCs w:val="22"/>
         </w:rPr>
-        <w:t>Get the geometric</w:t>
-      </w:r>
-      <w:r>
-        <w:rPr>
-          <w:rFonts w:ascii="Aptos" w:hAnsi="Aptos" w:cs="Aptos Serif"/>
-          <w:szCs w:val="22"/>
-        </w:rPr>
-        <w:t xml:space="preserve"> mean of the following:</w:t>
+        <w:t>Get the geometric mean of the following:</w:t>
       </w:r>
     </w:p>
     <w:p>
@@ -2470,25 +2329,7 @@
           <w:szCs w:val="22"/>
         </w:rPr>
         <w:lastRenderedPageBreak/>
-        <w:t xml:space="preserve">Arithmetic </w:t>
-      </w:r>
-      <w:r>
-        <w:rPr>
-          <w:rFonts w:ascii="Aptos" w:hAnsi="Aptos" w:cs="Aptos Serif"/>
-          <w:b/>
-          <w:bCs/>
-          <w:szCs w:val="22"/>
-        </w:rPr>
-        <w:t>Series</w:t>
-      </w:r>
-      <w:r>
-        <w:rPr>
-          <w:rFonts w:ascii="Aptos" w:hAnsi="Aptos" w:cs="Aptos Serif"/>
-          <w:b/>
-          <w:bCs/>
-          <w:szCs w:val="22"/>
-        </w:rPr>
-        <w:t>:</w:t>
+        <w:t>Arithmetic Series:</w:t>
       </w:r>
     </w:p>
     <w:p>
@@ -2644,16 +2485,7 @@
           <w:bCs/>
           <w:szCs w:val="22"/>
         </w:rPr>
-        <w:t>Geometric</w:t>
-      </w:r>
-      <w:r>
-        <w:rPr>
-          <w:rFonts w:ascii="Aptos" w:hAnsi="Aptos" w:cs="Aptos Serif"/>
-          <w:b/>
-          <w:bCs/>
-          <w:szCs w:val="22"/>
-        </w:rPr>
-        <w:t xml:space="preserve"> Series:</w:t>
+        <w:t>Geometric Series:</w:t>
       </w:r>
     </w:p>
     <w:p>
@@ -2877,6 +2709,446 @@
           <w:rFonts w:ascii="Aptos" w:hAnsi="Aptos" w:cs="Aptos Serif"/>
           <w:szCs w:val="22"/>
         </w:rPr>
+        <w:br w:type="page"/>
+      </w:r>
+    </w:p>
+    <w:p>
+      <w:pPr>
+        <w:rPr>
+          <w:rFonts w:ascii="Aptos" w:hAnsi="Aptos" w:cs="Aptos Serif"/>
+          <w:b/>
+          <w:bCs/>
+          <w:szCs w:val="22"/>
+        </w:rPr>
+      </w:pPr>
+      <w:r>
+        <w:rPr>
+          <w:rFonts w:ascii="Aptos" w:hAnsi="Aptos" w:cs="Aptos Serif"/>
+          <w:b/>
+          <w:bCs/>
+          <w:szCs w:val="22"/>
+        </w:rPr>
+        <w:lastRenderedPageBreak/>
+        <w:br w:type="page"/>
+      </w:r>
+    </w:p>
+    <w:p>
+      <w:pPr>
+        <w:rPr>
+          <w:rFonts w:ascii="Aptos" w:hAnsi="Aptos" w:cs="Aptos Serif"/>
+          <w:b/>
+          <w:bCs/>
+          <w:szCs w:val="22"/>
+        </w:rPr>
+      </w:pPr>
+      <w:r>
+        <w:rPr>
+          <w:rFonts w:ascii="Aptos" w:hAnsi="Aptos" w:cs="Aptos Serif"/>
+          <w:b/>
+          <w:bCs/>
+          <w:szCs w:val="22"/>
+        </w:rPr>
+        <w:lastRenderedPageBreak/>
+        <w:br w:type="page"/>
+      </w:r>
+    </w:p>
+    <w:p>
+      <w:pPr>
+        <w:rPr>
+          <w:rFonts w:ascii="Aptos" w:hAnsi="Aptos" w:cs="Aptos Serif"/>
+          <w:b/>
+          <w:bCs/>
+          <w:szCs w:val="22"/>
+        </w:rPr>
+      </w:pPr>
+      <w:r>
+        <w:rPr>
+          <w:rFonts w:ascii="Aptos" w:hAnsi="Aptos" w:cs="Aptos Serif"/>
+          <w:b/>
+          <w:bCs/>
+          <w:szCs w:val="22"/>
+        </w:rPr>
+        <w:lastRenderedPageBreak/>
+        <w:br w:type="page"/>
+      </w:r>
+    </w:p>
+    <w:p>
+      <w:pPr>
+        <w:rPr>
+          <w:rFonts w:ascii="Aptos" w:hAnsi="Aptos" w:cs="Aptos Serif"/>
+          <w:b/>
+          <w:bCs/>
+          <w:szCs w:val="22"/>
+        </w:rPr>
+      </w:pPr>
+      <w:r>
+        <w:rPr>
+          <w:rFonts w:ascii="Aptos" w:hAnsi="Aptos" w:cs="Aptos Serif"/>
+          <w:b/>
+          <w:bCs/>
+          <w:szCs w:val="22"/>
+        </w:rPr>
+        <w:lastRenderedPageBreak/>
+        <w:br w:type="page"/>
+      </w:r>
+    </w:p>
+    <w:p>
+      <w:pPr>
+        <w:rPr>
+          <w:rFonts w:ascii="Aptos" w:hAnsi="Aptos" w:cs="Aptos Serif"/>
+          <w:b/>
+          <w:bCs/>
+          <w:szCs w:val="22"/>
+        </w:rPr>
+      </w:pPr>
+      <w:r>
+        <w:rPr>
+          <w:rFonts w:ascii="Aptos" w:hAnsi="Aptos" w:cs="Aptos Serif"/>
+          <w:b/>
+          <w:bCs/>
+          <w:szCs w:val="22"/>
+        </w:rPr>
+        <w:lastRenderedPageBreak/>
+        <w:br w:type="page"/>
+      </w:r>
+    </w:p>
+    <w:p>
+      <w:pPr>
+        <w:rPr>
+          <w:rFonts w:ascii="Aptos" w:hAnsi="Aptos" w:cs="Aptos Serif"/>
+          <w:b/>
+          <w:bCs/>
+          <w:szCs w:val="22"/>
+        </w:rPr>
+      </w:pPr>
+      <w:r>
+        <w:rPr>
+          <w:rFonts w:ascii="Aptos" w:hAnsi="Aptos" w:cs="Aptos Serif"/>
+          <w:b/>
+          <w:bCs/>
+          <w:szCs w:val="22"/>
+        </w:rPr>
+        <w:lastRenderedPageBreak/>
+        <w:br w:type="page"/>
+      </w:r>
+    </w:p>
+    <w:p>
+      <w:pPr>
+        <w:rPr>
+          <w:rFonts w:ascii="Aptos" w:hAnsi="Aptos" w:cs="Aptos Serif"/>
+          <w:b/>
+          <w:bCs/>
+          <w:szCs w:val="22"/>
+        </w:rPr>
+      </w:pPr>
+      <w:r>
+        <w:rPr>
+          <w:rFonts w:ascii="Aptos" w:hAnsi="Aptos" w:cs="Aptos Serif"/>
+          <w:b/>
+          <w:bCs/>
+          <w:szCs w:val="22"/>
+        </w:rPr>
+        <w:lastRenderedPageBreak/>
+        <w:br w:type="page"/>
+      </w:r>
+    </w:p>
+    <w:p>
+      <w:pPr>
+        <w:rPr>
+          <w:rFonts w:ascii="Aptos" w:hAnsi="Aptos" w:cs="Aptos Serif"/>
+          <w:b/>
+          <w:bCs/>
+          <w:szCs w:val="22"/>
+        </w:rPr>
+      </w:pPr>
+      <w:r>
+        <w:rPr>
+          <w:rFonts w:ascii="Aptos" w:hAnsi="Aptos" w:cs="Aptos Serif"/>
+          <w:b/>
+          <w:bCs/>
+          <w:szCs w:val="22"/>
+        </w:rPr>
+        <w:lastRenderedPageBreak/>
+        <w:br w:type="page"/>
+      </w:r>
+    </w:p>
+    <w:p>
+      <w:pPr>
+        <w:rPr>
+          <w:rFonts w:ascii="Aptos" w:hAnsi="Aptos" w:cs="Aptos Serif"/>
+          <w:b/>
+          <w:bCs/>
+          <w:szCs w:val="22"/>
+        </w:rPr>
+      </w:pPr>
+      <w:r>
+        <w:rPr>
+          <w:rFonts w:ascii="Aptos" w:hAnsi="Aptos" w:cs="Aptos Serif"/>
+          <w:b/>
+          <w:bCs/>
+          <w:szCs w:val="22"/>
+        </w:rPr>
+        <w:lastRenderedPageBreak/>
+        <w:br w:type="page"/>
+      </w:r>
+    </w:p>
+    <w:p>
+      <w:pPr>
+        <w:rPr>
+          <w:rFonts w:ascii="Aptos" w:hAnsi="Aptos" w:cs="Aptos Serif"/>
+          <w:b/>
+          <w:bCs/>
+          <w:szCs w:val="22"/>
+        </w:rPr>
+      </w:pPr>
+      <w:r>
+        <w:rPr>
+          <w:rFonts w:ascii="Aptos" w:hAnsi="Aptos" w:cs="Aptos Serif"/>
+          <w:b/>
+          <w:bCs/>
+          <w:szCs w:val="22"/>
+        </w:rPr>
+        <w:lastRenderedPageBreak/>
+        <w:br w:type="page"/>
+      </w:r>
+    </w:p>
+    <w:p>
+      <w:pPr>
+        <w:rPr>
+          <w:rFonts w:ascii="Aptos" w:hAnsi="Aptos" w:cs="Aptos Serif"/>
+          <w:b/>
+          <w:bCs/>
+          <w:szCs w:val="22"/>
+        </w:rPr>
+      </w:pPr>
+      <w:r>
+        <w:rPr>
+          <w:rFonts w:ascii="Aptos" w:hAnsi="Aptos" w:cs="Aptos Serif"/>
+          <w:b/>
+          <w:bCs/>
+          <w:szCs w:val="22"/>
+        </w:rPr>
+        <w:lastRenderedPageBreak/>
+        <w:br w:type="page"/>
+      </w:r>
+    </w:p>
+    <w:p>
+      <w:pPr>
+        <w:rPr>
+          <w:rFonts w:ascii="Aptos" w:hAnsi="Aptos" w:cs="Aptos Serif"/>
+          <w:b/>
+          <w:bCs/>
+          <w:szCs w:val="22"/>
+        </w:rPr>
+      </w:pPr>
+      <w:r>
+        <w:rPr>
+          <w:rFonts w:ascii="Aptos" w:hAnsi="Aptos" w:cs="Aptos Serif"/>
+          <w:b/>
+          <w:bCs/>
+          <w:szCs w:val="22"/>
+        </w:rPr>
+        <w:lastRenderedPageBreak/>
+        <w:br w:type="page"/>
+      </w:r>
+    </w:p>
+    <w:p>
+      <w:pPr>
+        <w:rPr>
+          <w:rFonts w:ascii="Aptos" w:hAnsi="Aptos" w:cs="Aptos Serif"/>
+          <w:b/>
+          <w:bCs/>
+          <w:szCs w:val="22"/>
+        </w:rPr>
+      </w:pPr>
+      <w:r>
+        <w:rPr>
+          <w:rFonts w:ascii="Aptos" w:hAnsi="Aptos" w:cs="Aptos Serif"/>
+          <w:b/>
+          <w:bCs/>
+          <w:szCs w:val="22"/>
+        </w:rPr>
+        <w:lastRenderedPageBreak/>
+        <w:br w:type="page"/>
+      </w:r>
+    </w:p>
+    <w:p>
+      <w:pPr>
+        <w:rPr>
+          <w:rFonts w:ascii="Aptos" w:hAnsi="Aptos" w:cs="Aptos Serif"/>
+          <w:b/>
+          <w:bCs/>
+          <w:szCs w:val="22"/>
+        </w:rPr>
+      </w:pPr>
+      <w:r>
+        <w:rPr>
+          <w:rFonts w:ascii="Aptos" w:hAnsi="Aptos" w:cs="Aptos Serif"/>
+          <w:b/>
+          <w:bCs/>
+          <w:szCs w:val="22"/>
+        </w:rPr>
+        <w:lastRenderedPageBreak/>
+        <w:br w:type="page"/>
+      </w:r>
+    </w:p>
+    <w:p>
+      <w:pPr>
+        <w:rPr>
+          <w:rFonts w:ascii="Aptos" w:hAnsi="Aptos" w:cs="Aptos Serif"/>
+          <w:b/>
+          <w:bCs/>
+          <w:szCs w:val="22"/>
+        </w:rPr>
+      </w:pPr>
+      <w:r>
+        <w:rPr>
+          <w:rFonts w:ascii="Aptos" w:hAnsi="Aptos" w:cs="Aptos Serif"/>
+          <w:b/>
+          <w:bCs/>
+          <w:szCs w:val="22"/>
+        </w:rPr>
+        <w:lastRenderedPageBreak/>
+        <w:br w:type="page"/>
+      </w:r>
+    </w:p>
+    <w:p>
+      <w:pPr>
+        <w:rPr>
+          <w:rFonts w:ascii="Aptos" w:hAnsi="Aptos" w:cs="Aptos Serif"/>
+          <w:b/>
+          <w:bCs/>
+          <w:szCs w:val="22"/>
+        </w:rPr>
+      </w:pPr>
+      <w:r>
+        <w:rPr>
+          <w:rFonts w:ascii="Aptos" w:hAnsi="Aptos" w:cs="Aptos Serif"/>
+          <w:b/>
+          <w:bCs/>
+          <w:szCs w:val="22"/>
+        </w:rPr>
+        <w:lastRenderedPageBreak/>
+        <w:br w:type="page"/>
+      </w:r>
+    </w:p>
+    <w:p>
+      <w:pPr>
+        <w:rPr>
+          <w:rFonts w:ascii="Aptos" w:hAnsi="Aptos" w:cs="Aptos Serif"/>
+          <w:b/>
+          <w:bCs/>
+          <w:szCs w:val="22"/>
+        </w:rPr>
+      </w:pPr>
+      <w:r>
+        <w:rPr>
+          <w:rFonts w:ascii="Aptos" w:hAnsi="Aptos" w:cs="Aptos Serif"/>
+          <w:b/>
+          <w:bCs/>
+          <w:szCs w:val="22"/>
+        </w:rPr>
+        <w:lastRenderedPageBreak/>
+        <w:br w:type="page"/>
+      </w:r>
+    </w:p>
+    <w:p>
+      <w:pPr>
+        <w:rPr>
+          <w:rFonts w:ascii="Aptos" w:hAnsi="Aptos" w:cs="Aptos Serif"/>
+          <w:b/>
+          <w:bCs/>
+          <w:szCs w:val="22"/>
+        </w:rPr>
+      </w:pPr>
+      <w:r>
+        <w:rPr>
+          <w:rFonts w:ascii="Aptos" w:hAnsi="Aptos" w:cs="Aptos Serif"/>
+          <w:b/>
+          <w:bCs/>
+          <w:szCs w:val="22"/>
+        </w:rPr>
+        <w:lastRenderedPageBreak/>
+        <w:br w:type="page"/>
+      </w:r>
+    </w:p>
+    <w:p>
+      <w:pPr>
+        <w:rPr>
+          <w:rFonts w:ascii="Aptos" w:hAnsi="Aptos" w:cs="Aptos Serif"/>
+          <w:b/>
+          <w:bCs/>
+          <w:szCs w:val="22"/>
+        </w:rPr>
+      </w:pPr>
+      <w:r>
+        <w:rPr>
+          <w:rFonts w:ascii="Aptos" w:hAnsi="Aptos" w:cs="Aptos Serif"/>
+          <w:b/>
+          <w:bCs/>
+          <w:szCs w:val="22"/>
+        </w:rPr>
+        <w:lastRenderedPageBreak/>
+        <w:br w:type="page"/>
+      </w:r>
+    </w:p>
+    <w:p>
+      <w:pPr>
+        <w:rPr>
+          <w:rFonts w:ascii="Aptos" w:hAnsi="Aptos" w:cs="Aptos Serif"/>
+          <w:b/>
+          <w:bCs/>
+          <w:szCs w:val="22"/>
+        </w:rPr>
+      </w:pPr>
+      <w:r>
+        <w:rPr>
+          <w:rFonts w:ascii="Aptos" w:hAnsi="Aptos" w:cs="Aptos Serif"/>
+          <w:b/>
+          <w:bCs/>
+          <w:szCs w:val="22"/>
+        </w:rPr>
+        <w:lastRenderedPageBreak/>
+        <w:br w:type="page"/>
+      </w:r>
+    </w:p>
+    <w:p>
+      <w:pPr>
+        <w:rPr>
+          <w:rFonts w:ascii="Aptos" w:hAnsi="Aptos" w:cs="Aptos Serif"/>
+          <w:b/>
+          <w:bCs/>
+          <w:szCs w:val="22"/>
+        </w:rPr>
+      </w:pPr>
+      <w:r>
+        <w:rPr>
+          <w:rFonts w:ascii="Aptos" w:hAnsi="Aptos" w:cs="Aptos Serif"/>
+          <w:b/>
+          <w:bCs/>
+          <w:szCs w:val="22"/>
+        </w:rPr>
+        <w:lastRenderedPageBreak/>
+        <w:br w:type="page"/>
+      </w:r>
+    </w:p>
+    <w:p>
+      <w:pPr>
+        <w:rPr>
+          <w:rFonts w:ascii="Aptos" w:hAnsi="Aptos" w:cs="Aptos Serif"/>
+          <w:b/>
+          <w:bCs/>
+          <w:szCs w:val="22"/>
+        </w:rPr>
+      </w:pPr>
+      <w:r>
+        <w:rPr>
+          <w:rFonts w:ascii="Aptos" w:hAnsi="Aptos" w:cs="Aptos Serif"/>
+          <w:b/>
+          <w:bCs/>
+          <w:szCs w:val="22"/>
+        </w:rPr>
+        <w:lastRenderedPageBreak/>
         <w:br w:type="page"/>
       </w:r>
     </w:p>

</xml_diff>